<commit_message>
Documento Word ok completo
</commit_message>
<xml_diff>
--- a/Actividad 3.docx
+++ b/Actividad 3.docx
@@ -13,13 +13,8 @@
         <w:t xml:space="preserve"> - </w:t>
       </w:r>
       <w:r>
-        <w:t xml:space="preserve">Conceptos y comandos básicos de la replicación en bases de datos </w:t>
-      </w:r>
-      <w:proofErr w:type="spellStart"/>
-      <w:r>
-        <w:t>NoSQL</w:t>
-      </w:r>
-      <w:proofErr w:type="spellEnd"/>
+        <w:t>Conceptos y comandos básicos de la replicación en bases de datos NoSQL</w:t>
+      </w:r>
     </w:p>
     <w:p>
       <w:pPr>
@@ -75,13 +70,8 @@
       <w:pPr>
         <w:jc w:val="center"/>
       </w:pPr>
-      <w:proofErr w:type="spellStart"/>
-      <w:r>
-        <w:t>Brayan</w:t>
-      </w:r>
-      <w:proofErr w:type="spellEnd"/>
-      <w:r>
-        <w:t xml:space="preserve"> Steven Bonilla Castellanos</w:t>
+      <w:r>
+        <w:t>Brayan Steven Bonilla Castellanos</w:t>
       </w:r>
     </w:p>
     <w:p>
@@ -364,17 +354,30 @@
       <w:pPr>
         <w:jc w:val="both"/>
       </w:pPr>
+      <w:hyperlink r:id="rId5" w:history="1">
+        <w:r>
+          <w:rPr>
+            <w:rStyle w:val="Hipervnculo"/>
+          </w:rPr>
+          <w:t>https://github.com/jcmonsalveg/Actividad-3---ReplicacionNoSQL</w:t>
+        </w:r>
+      </w:hyperlink>
+      <w:r>
+        <w:t xml:space="preserve"> </w:t>
+      </w:r>
     </w:p>
     <w:p>
       <w:pPr>
         <w:jc w:val="center"/>
         <w:rPr>
           <w:b/>
-        </w:rPr>
-      </w:pPr>
-      <w:r>
-        <w:rPr>
-          <w:b/>
+          <w:lang w:val="en-US"/>
+        </w:rPr>
+      </w:pPr>
+      <w:r>
+        <w:rPr>
+          <w:b/>
+          <w:lang w:val="en-US"/>
         </w:rPr>
         <w:t>Enlace Video</w:t>
       </w:r>
@@ -384,65 +387,62 @@
         <w:rPr>
           <w:b/>
           <w:noProof/>
-          <w:lang w:eastAsia="es-CO"/>
-        </w:rPr>
-      </w:pPr>
-    </w:p>
-    <w:p>
-      <w:pPr>
-        <w:rPr>
-          <w:b/>
-        </w:rPr>
-      </w:pPr>
-      <w:r>
-        <w:rPr>
-          <w:b/>
-        </w:rPr>
-        <w:br w:type="page"/>
-      </w:r>
-    </w:p>
-    <w:p>
-      <w:pPr>
-        <w:jc w:val="center"/>
-        <w:rPr>
-          <w:b/>
-        </w:rPr>
-      </w:pPr>
+          <w:lang w:val="en-US" w:eastAsia="es-CO"/>
+        </w:rPr>
+      </w:pPr>
+      <w:hyperlink r:id="rId6" w:history="1">
+        <w:r>
+          <w:rPr>
+            <w:rStyle w:val="Hipervnculo"/>
+            <w:b/>
+            <w:noProof/>
+            <w:lang w:val="en-US" w:eastAsia="es-CO"/>
+          </w:rPr>
+          <w:t>https://youtu.be/B2pZj4jVjT0</w:t>
+        </w:r>
+      </w:hyperlink>
+      <w:r>
+        <w:rPr>
+          <w:b/>
+          <w:noProof/>
+          <w:lang w:val="en-US" w:eastAsia="es-CO"/>
+        </w:rPr>
+        <w:t xml:space="preserve"> </w:t>
+      </w:r>
       <w:bookmarkStart w:id="0" w:name="_GoBack"/>
       <w:bookmarkEnd w:id="0"/>
-      <w:r>
-        <w:rPr>
-          <w:b/>
+    </w:p>
+    <w:p>
+      <w:pPr>
+        <w:rPr>
+          <w:b/>
+          <w:lang w:val="en-US"/>
+        </w:rPr>
+      </w:pPr>
+      <w:r>
+        <w:rPr>
+          <w:b/>
+          <w:lang w:val="en-US"/>
+        </w:rPr>
+        <w:br w:type="page"/>
+      </w:r>
+    </w:p>
+    <w:p>
+      <w:pPr>
+        <w:jc w:val="center"/>
+        <w:rPr>
+          <w:b/>
+          <w:lang w:val="en-US"/>
+        </w:rPr>
+      </w:pPr>
+      <w:r>
+        <w:rPr>
+          <w:b/>
+          <w:lang w:val="en-US"/>
         </w:rPr>
         <w:lastRenderedPageBreak/>
-        <w:t xml:space="preserve">Replica </w:t>
-      </w:r>
-      <w:proofErr w:type="spellStart"/>
-      <w:r>
-        <w:rPr>
-          <w:b/>
-        </w:rPr>
-        <w:t>MongoDB</w:t>
-      </w:r>
-      <w:proofErr w:type="spellEnd"/>
-    </w:p>
-    <w:p>
-      <w:pPr>
-        <w:rPr>
-          <w:b/>
-          <w:noProof/>
-          <w:lang w:eastAsia="es-CO"/>
-        </w:rPr>
-      </w:pPr>
-    </w:p>
-    <w:p>
-      <w:pPr>
-        <w:rPr>
-          <w:b/>
-          <w:noProof/>
-          <w:lang w:eastAsia="es-CO"/>
-        </w:rPr>
-      </w:pPr>
+        <w:t>Replica MongoDB</w:t>
+      </w:r>
     </w:p>
     <w:p>
       <w:pPr>
@@ -499,7 +499,7 @@
                     <pic:cNvPicPr/>
                   </pic:nvPicPr>
                   <pic:blipFill>
-                    <a:blip r:embed="rId5">
+                    <a:blip r:embed="rId7">
                       <a:extLst>
                         <a:ext uri="{28A0092B-C50C-407E-A947-70E740481C1C}">
                           <a14:useLocalDpi xmlns:a14="http://schemas.microsoft.com/office/drawing/2010/main" val="0"/>
@@ -562,7 +562,7 @@
                     <pic:cNvPicPr/>
                   </pic:nvPicPr>
                   <pic:blipFill>
-                    <a:blip r:embed="rId6">
+                    <a:blip r:embed="rId8">
                       <a:extLst>
                         <a:ext uri="{28A0092B-C50C-407E-A947-70E740481C1C}">
                           <a14:useLocalDpi xmlns:a14="http://schemas.microsoft.com/office/drawing/2010/main" val="0"/>
@@ -632,7 +632,7 @@
                     <pic:cNvPicPr/>
                   </pic:nvPicPr>
                   <pic:blipFill>
-                    <a:blip r:embed="rId7">
+                    <a:blip r:embed="rId9">
                       <a:extLst>
                         <a:ext uri="{28A0092B-C50C-407E-A947-70E740481C1C}">
                           <a14:useLocalDpi xmlns:a14="http://schemas.microsoft.com/office/drawing/2010/main" val="0"/>
@@ -694,7 +694,7 @@
                     <pic:cNvPicPr/>
                   </pic:nvPicPr>
                   <pic:blipFill>
-                    <a:blip r:embed="rId8">
+                    <a:blip r:embed="rId10">
                       <a:extLst>
                         <a:ext uri="{28A0092B-C50C-407E-A947-70E740481C1C}">
                           <a14:useLocalDpi xmlns:a14="http://schemas.microsoft.com/office/drawing/2010/main" val="0"/>
@@ -743,16 +743,8 @@
         <w:rPr>
           <w:b/>
         </w:rPr>
-        <w:t xml:space="preserve"> desde la terminal de </w:t>
-      </w:r>
-      <w:proofErr w:type="spellStart"/>
-      <w:r>
-        <w:rPr>
-          <w:b/>
-        </w:rPr>
-        <w:t>Mongosh</w:t>
-      </w:r>
-      <w:proofErr w:type="spellEnd"/>
+        <w:t xml:space="preserve"> desde la terminal de Mongosh</w:t>
+      </w:r>
     </w:p>
     <w:p>
       <w:r>
@@ -776,7 +768,7 @@
                     <pic:cNvPicPr/>
                   </pic:nvPicPr>
                   <pic:blipFill>
-                    <a:blip r:embed="rId9">
+                    <a:blip r:embed="rId11">
                       <a:extLst>
                         <a:ext uri="{28A0092B-C50C-407E-A947-70E740481C1C}">
                           <a14:useLocalDpi xmlns:a14="http://schemas.microsoft.com/office/drawing/2010/main" val="0"/>
@@ -812,14 +804,7 @@
       </w:r>
       <w:r>
         <w:br/>
-      </w:r>
-      <w:proofErr w:type="spellStart"/>
-      <w:r>
-        <w:t>rs.initiated</w:t>
-      </w:r>
-      <w:proofErr w:type="spellEnd"/>
-      <w:r>
-        <w:t>()</w:t>
+        <w:t>rs.initiate()</w:t>
       </w:r>
     </w:p>
     <w:p>
@@ -857,7 +842,7 @@
                     <pic:cNvPicPr/>
                   </pic:nvPicPr>
                   <pic:blipFill>
-                    <a:blip r:embed="rId10">
+                    <a:blip r:embed="rId12">
                       <a:extLst>
                         <a:ext uri="{28A0092B-C50C-407E-A947-70E740481C1C}">
                           <a14:useLocalDpi xmlns:a14="http://schemas.microsoft.com/office/drawing/2010/main" val="0"/>
@@ -931,7 +916,7 @@
                     <pic:cNvPicPr/>
                   </pic:nvPicPr>
                   <pic:blipFill>
-                    <a:blip r:embed="rId11">
+                    <a:blip r:embed="rId13">
                       <a:extLst>
                         <a:ext uri="{28A0092B-C50C-407E-A947-70E740481C1C}">
                           <a14:useLocalDpi xmlns:a14="http://schemas.microsoft.com/office/drawing/2010/main" val="0"/>
@@ -1005,7 +990,7 @@
                     <pic:cNvPicPr/>
                   </pic:nvPicPr>
                   <pic:blipFill>
-                    <a:blip r:embed="rId12">
+                    <a:blip r:embed="rId14">
                       <a:extLst>
                         <a:ext uri="{28A0092B-C50C-407E-A947-70E740481C1C}">
                           <a14:useLocalDpi xmlns:a14="http://schemas.microsoft.com/office/drawing/2010/main" val="0"/>
@@ -1067,7 +1052,7 @@
                     <pic:cNvPicPr/>
                   </pic:nvPicPr>
                   <pic:blipFill>
-                    <a:blip r:embed="rId13">
+                    <a:blip r:embed="rId15">
                       <a:extLst>
                         <a:ext uri="{28A0092B-C50C-407E-A947-70E740481C1C}">
                           <a14:useLocalDpi xmlns:a14="http://schemas.microsoft.com/office/drawing/2010/main" val="0"/>
@@ -1117,7 +1102,7 @@
                     <pic:cNvPicPr/>
                   </pic:nvPicPr>
                   <pic:blipFill>
-                    <a:blip r:embed="rId14">
+                    <a:blip r:embed="rId16">
                       <a:extLst>
                         <a:ext uri="{28A0092B-C50C-407E-A947-70E740481C1C}">
                           <a14:useLocalDpi xmlns:a14="http://schemas.microsoft.com/office/drawing/2010/main" val="0"/>
@@ -1179,7 +1164,7 @@
                     <pic:cNvPicPr/>
                   </pic:nvPicPr>
                   <pic:blipFill>
-                    <a:blip r:embed="rId15">
+                    <a:blip r:embed="rId17">
                       <a:extLst>
                         <a:ext uri="{28A0092B-C50C-407E-A947-70E740481C1C}">
                           <a14:useLocalDpi xmlns:a14="http://schemas.microsoft.com/office/drawing/2010/main" val="0"/>
@@ -1230,7 +1215,7 @@
                     <pic:cNvPicPr/>
                   </pic:nvPicPr>
                   <pic:blipFill>
-                    <a:blip r:embed="rId16">
+                    <a:blip r:embed="rId18">
                       <a:extLst>
                         <a:ext uri="{28A0092B-C50C-407E-A947-70E740481C1C}">
                           <a14:useLocalDpi xmlns:a14="http://schemas.microsoft.com/office/drawing/2010/main" val="0"/>
@@ -1280,7 +1265,7 @@
                     <pic:cNvPicPr/>
                   </pic:nvPicPr>
                   <pic:blipFill>
-                    <a:blip r:embed="rId17">
+                    <a:blip r:embed="rId19">
                       <a:extLst>
                         <a:ext uri="{28A0092B-C50C-407E-A947-70E740481C1C}">
                           <a14:useLocalDpi xmlns:a14="http://schemas.microsoft.com/office/drawing/2010/main" val="0"/>
@@ -1353,7 +1338,7 @@
                     <pic:cNvPicPr/>
                   </pic:nvPicPr>
                   <pic:blipFill>
-                    <a:blip r:embed="rId18">
+                    <a:blip r:embed="rId20">
                       <a:extLst>
                         <a:ext uri="{28A0092B-C50C-407E-A947-70E740481C1C}">
                           <a14:useLocalDpi xmlns:a14="http://schemas.microsoft.com/office/drawing/2010/main" val="0"/>
@@ -1415,7 +1400,7 @@
                     <pic:cNvPicPr/>
                   </pic:nvPicPr>
                   <pic:blipFill>
-                    <a:blip r:embed="rId19">
+                    <a:blip r:embed="rId21">
                       <a:extLst>
                         <a:ext uri="{28A0092B-C50C-407E-A947-70E740481C1C}">
                           <a14:useLocalDpi xmlns:a14="http://schemas.microsoft.com/office/drawing/2010/main" val="0"/>
@@ -1477,7 +1462,7 @@
                     <pic:cNvPicPr/>
                   </pic:nvPicPr>
                   <pic:blipFill>
-                    <a:blip r:embed="rId20">
+                    <a:blip r:embed="rId22">
                       <a:extLst>
                         <a:ext uri="{28A0092B-C50C-407E-A947-70E740481C1C}">
                           <a14:useLocalDpi xmlns:a14="http://schemas.microsoft.com/office/drawing/2010/main" val="0"/>
@@ -1539,7 +1524,7 @@
                     <pic:cNvPicPr/>
                   </pic:nvPicPr>
                   <pic:blipFill>
-                    <a:blip r:embed="rId21">
+                    <a:blip r:embed="rId23">
                       <a:extLst>
                         <a:ext uri="{28A0092B-C50C-407E-A947-70E740481C1C}">
                           <a14:useLocalDpi xmlns:a14="http://schemas.microsoft.com/office/drawing/2010/main" val="0"/>
@@ -1601,7 +1586,7 @@
                     <pic:cNvPicPr/>
                   </pic:nvPicPr>
                   <pic:blipFill>
-                    <a:blip r:embed="rId22">
+                    <a:blip r:embed="rId24">
                       <a:extLst>
                         <a:ext uri="{28A0092B-C50C-407E-A947-70E740481C1C}">
                           <a14:useLocalDpi xmlns:a14="http://schemas.microsoft.com/office/drawing/2010/main" val="0"/>
@@ -1651,7 +1636,7 @@
                     <pic:cNvPicPr/>
                   </pic:nvPicPr>
                   <pic:blipFill>
-                    <a:blip r:embed="rId23">
+                    <a:blip r:embed="rId25">
                       <a:extLst>
                         <a:ext uri="{28A0092B-C50C-407E-A947-70E740481C1C}">
                           <a14:useLocalDpi xmlns:a14="http://schemas.microsoft.com/office/drawing/2010/main" val="0"/>
@@ -1719,7 +1704,7 @@
                     <pic:cNvPicPr/>
                   </pic:nvPicPr>
                   <pic:blipFill>
-                    <a:blip r:embed="rId24" cstate="print">
+                    <a:blip r:embed="rId26" cstate="print">
                       <a:extLst>
                         <a:ext uri="{28A0092B-C50C-407E-A947-70E740481C1C}">
                           <a14:useLocalDpi xmlns:a14="http://schemas.microsoft.com/office/drawing/2010/main" val="0"/>
@@ -1788,7 +1773,7 @@
                     <pic:cNvPicPr/>
                   </pic:nvPicPr>
                   <pic:blipFill>
-                    <a:blip r:embed="rId25">
+                    <a:blip r:embed="rId27">
                       <a:extLst>
                         <a:ext uri="{28A0092B-C50C-407E-A947-70E740481C1C}">
                           <a14:useLocalDpi xmlns:a14="http://schemas.microsoft.com/office/drawing/2010/main" val="0"/>
@@ -1856,7 +1841,7 @@
                     <pic:cNvPicPr/>
                   </pic:nvPicPr>
                   <pic:blipFill>
-                    <a:blip r:embed="rId26" cstate="print">
+                    <a:blip r:embed="rId28" cstate="print">
                       <a:extLst>
                         <a:ext uri="{28A0092B-C50C-407E-A947-70E740481C1C}">
                           <a14:useLocalDpi xmlns:a14="http://schemas.microsoft.com/office/drawing/2010/main" val="0"/>
@@ -1924,7 +1909,7 @@
                     <pic:cNvPicPr/>
                   </pic:nvPicPr>
                   <pic:blipFill>
-                    <a:blip r:embed="rId27">
+                    <a:blip r:embed="rId29">
                       <a:extLst>
                         <a:ext uri="{28A0092B-C50C-407E-A947-70E740481C1C}">
                           <a14:useLocalDpi xmlns:a14="http://schemas.microsoft.com/office/drawing/2010/main" val="0"/>
@@ -1993,7 +1978,7 @@
                     <pic:cNvPicPr/>
                   </pic:nvPicPr>
                   <pic:blipFill>
-                    <a:blip r:embed="rId28">
+                    <a:blip r:embed="rId30">
                       <a:extLst>
                         <a:ext uri="{28A0092B-C50C-407E-A947-70E740481C1C}">
                           <a14:useLocalDpi xmlns:a14="http://schemas.microsoft.com/office/drawing/2010/main" val="0"/>
@@ -2061,7 +2046,7 @@
                     <pic:cNvPicPr/>
                   </pic:nvPicPr>
                   <pic:blipFill>
-                    <a:blip r:embed="rId29">
+                    <a:blip r:embed="rId31">
                       <a:extLst>
                         <a:ext uri="{28A0092B-C50C-407E-A947-70E740481C1C}">
                           <a14:useLocalDpi xmlns:a14="http://schemas.microsoft.com/office/drawing/2010/main" val="0"/>
@@ -2129,7 +2114,7 @@
                     <pic:cNvPicPr/>
                   </pic:nvPicPr>
                   <pic:blipFill>
-                    <a:blip r:embed="rId30">
+                    <a:blip r:embed="rId32">
                       <a:extLst>
                         <a:ext uri="{28A0092B-C50C-407E-A947-70E740481C1C}">
                           <a14:useLocalDpi xmlns:a14="http://schemas.microsoft.com/office/drawing/2010/main" val="0"/>
@@ -2197,7 +2182,7 @@
                     <pic:cNvPicPr/>
                   </pic:nvPicPr>
                   <pic:blipFill>
-                    <a:blip r:embed="rId31">
+                    <a:blip r:embed="rId33">
                       <a:extLst>
                         <a:ext uri="{28A0092B-C50C-407E-A947-70E740481C1C}">
                           <a14:useLocalDpi xmlns:a14="http://schemas.microsoft.com/office/drawing/2010/main" val="0"/>
@@ -2265,7 +2250,7 @@
                     <pic:cNvPicPr/>
                   </pic:nvPicPr>
                   <pic:blipFill>
-                    <a:blip r:embed="rId32">
+                    <a:blip r:embed="rId34">
                       <a:extLst>
                         <a:ext uri="{28A0092B-C50C-407E-A947-70E740481C1C}">
                           <a14:useLocalDpi xmlns:a14="http://schemas.microsoft.com/office/drawing/2010/main" val="0"/>
@@ -2334,7 +2319,7 @@
                     <pic:cNvPicPr/>
                   </pic:nvPicPr>
                   <pic:blipFill>
-                    <a:blip r:embed="rId33">
+                    <a:blip r:embed="rId35">
                       <a:extLst>
                         <a:ext uri="{28A0092B-C50C-407E-A947-70E740481C1C}">
                           <a14:useLocalDpi xmlns:a14="http://schemas.microsoft.com/office/drawing/2010/main" val="0"/>
@@ -2402,7 +2387,7 @@
                     <pic:cNvPicPr/>
                   </pic:nvPicPr>
                   <pic:blipFill>
-                    <a:blip r:embed="rId34">
+                    <a:blip r:embed="rId36">
                       <a:extLst>
                         <a:ext uri="{28A0092B-C50C-407E-A947-70E740481C1C}">
                           <a14:useLocalDpi xmlns:a14="http://schemas.microsoft.com/office/drawing/2010/main" val="0"/>
@@ -2471,7 +2456,7 @@
                     <pic:cNvPicPr/>
                   </pic:nvPicPr>
                   <pic:blipFill>
-                    <a:blip r:embed="rId35">
+                    <a:blip r:embed="rId37">
                       <a:extLst>
                         <a:ext uri="{28A0092B-C50C-407E-A947-70E740481C1C}">
                           <a14:useLocalDpi xmlns:a14="http://schemas.microsoft.com/office/drawing/2010/main" val="0"/>

</xml_diff>